<commit_message>
Update Desarrollo de aplicaciones con tecnologías webs.docx
</commit_message>
<xml_diff>
--- a/Apuntes/Desarrollo de aplicaciones con tecnologías webs.docx
+++ b/Apuntes/Desarrollo de aplicaciones con tecnologías webs.docx
@@ -4137,10 +4137,81 @@
     </w:p>
     <w:p>
       <w:pPr>
-        <w:pStyle w:val="normal1"/>
+        <w:pStyle w:val="Normal"/>
         <w:keepNext w:val="false"/>
         <w:keepLines w:val="false"/>
         <w:pageBreakBefore w:val="false"/>
+        <w:widowControl/>
+        <w:shd w:val="clear" w:fill="auto"/>
+        <w:spacing w:lineRule="auto" w:line="240" w:before="0" w:after="0"/>
+        <w:ind w:hanging="0" w:left="0" w:right="0"/>
+        <w:jc w:val="left"/>
+        <w:rPr>
+          <w:rFonts w:ascii="Liberation Serif" w:hAnsi="Liberation Serif" w:eastAsia="Liberation Serif" w:cs="Liberation Serif"/>
+          <w:b w:val="false"/>
+          <w:i w:val="false"/>
+          <w:i w:val="false"/>
+          <w:caps w:val="false"/>
+          <w:smallCaps w:val="false"/>
+          <w:strike w:val="false"/>
+          <w:dstrike w:val="false"/>
+          <w:color w:val="000000"/>
+          <w:position w:val="0"/>
+          <w:sz w:val="24"/>
+          <w:sz w:val="24"/>
+          <w:szCs w:val="24"/>
+          <w:u w:val="none"/>
+          <w:shd w:fill="auto" w:val="clear"/>
+          <w:vertAlign w:val="baseline"/>
+        </w:rPr>
+      </w:pPr>
+      <w:bookmarkStart w:id="2" w:name="docs-internal-guid-1eaf0ce7-7fff-d3ed-8f"/>
+      <w:bookmarkEnd w:id="2"/>
+      <w:r>
+        <w:rPr>
+          <w:rFonts w:eastAsia="Liberation Serif" w:cs="Liberation Serif" w:ascii="Liberation Serif" w:hAnsi="Liberation Serif"/>
+          <w:b w:val="false"/>
+          <w:i w:val="false"/>
+          <w:caps w:val="false"/>
+          <w:smallCaps w:val="false"/>
+          <w:strike w:val="false"/>
+          <w:dstrike w:val="false"/>
+          <w:color w:val="000000"/>
+          <w:position w:val="0"/>
+          <w:sz w:val="24"/>
+          <w:sz w:val="24"/>
+          <w:szCs w:val="24"/>
+          <w:u w:val="none"/>
+          <w:effect w:val="none"/>
+          <w:shd w:fill="auto" w:val="clear"/>
+          <w:vertAlign w:val="baseline"/>
+        </w:rPr>
+        <w:t>Shift + Alt + F= Ordena el texto copiado y pegado en un script de visual basic.</w:t>
+      </w:r>
+      <w:r>
+        <w:rPr>
+          <w:rFonts w:eastAsia="Liberation Serif" w:cs="Liberation Serif"/>
+          <w:b w:val="false"/>
+          <w:i w:val="false"/>
+          <w:caps w:val="false"/>
+          <w:smallCaps w:val="false"/>
+          <w:strike w:val="false"/>
+          <w:dstrike w:val="false"/>
+          <w:color w:val="000000"/>
+          <w:position w:val="0"/>
+          <w:sz w:val="24"/>
+          <w:sz w:val="24"/>
+          <w:szCs w:val="24"/>
+          <w:u w:val="none"/>
+          <w:shd w:fill="auto" w:val="clear"/>
+          <w:vertAlign w:val="baseline"/>
+        </w:rPr>
+        <w:t xml:space="preserve"> </w:t>
+      </w:r>
+    </w:p>
+    <w:p>
+      <w:pPr>
+        <w:pStyle w:val="normal1"/>
         <w:widowControl/>
         <w:shd w:val="clear" w:fill="auto"/>
         <w:spacing w:lineRule="auto" w:line="240" w:before="0" w:after="0"/>
@@ -5002,17 +5073,17 @@
       <w:u w:val="single"/>
     </w:rPr>
   </w:style>
-  <w:style w:type="paragraph" w:styleId="Ttulo">
+  <w:style w:type="paragraph" w:styleId="Ttulo" w:customStyle="1">
     <w:name w:val="Título"/>
-    <w:basedOn w:val="Normal"/>
-    <w:next w:val="BodyText"/>
+    <w:basedOn w:val="Standard"/>
+    <w:next w:val="Textbody"/>
     <w:qFormat/>
     <w:pPr>
       <w:keepNext w:val="true"/>
       <w:spacing w:before="240" w:after="120"/>
     </w:pPr>
     <w:rPr>
-      <w:rFonts w:ascii="Liberation Sans" w:hAnsi="Liberation Sans" w:eastAsia="Microsoft YaHei" w:cs="Arial"/>
+      <w:rFonts w:ascii="Liberation Sans" w:hAnsi="Liberation Sans" w:eastAsia="Microsoft YaHei"/>
       <w:sz w:val="28"/>
       <w:szCs w:val="28"/>
     </w:rPr>
@@ -5044,8 +5115,32 @@
       <w:iCs/>
     </w:rPr>
   </w:style>
-  <w:style w:type="paragraph" w:styleId="ndice">
+  <w:style w:type="paragraph" w:styleId="ndice" w:customStyle="1">
     <w:name w:val="Índice"/>
+    <w:basedOn w:val="Standard"/>
+    <w:qFormat/>
+    <w:pPr>
+      <w:suppressLineNumbers/>
+    </w:pPr>
+    <w:rPr/>
+  </w:style>
+  <w:style w:type="paragraph" w:styleId="Ttulouser">
+    <w:name w:val="Título (user)"/>
+    <w:basedOn w:val="Normal"/>
+    <w:next w:val="BodyText"/>
+    <w:qFormat/>
+    <w:pPr>
+      <w:keepNext w:val="true"/>
+      <w:spacing w:before="240" w:after="120"/>
+    </w:pPr>
+    <w:rPr>
+      <w:rFonts w:ascii="Liberation Sans" w:hAnsi="Liberation Sans" w:eastAsia="Microsoft YaHei" w:cs="Arial"/>
+      <w:sz w:val="28"/>
+      <w:szCs w:val="28"/>
+    </w:rPr>
+  </w:style>
+  <w:style w:type="paragraph" w:styleId="ndiceuser">
+    <w:name w:val="Índice (user)"/>
     <w:basedOn w:val="Normal"/>
     <w:qFormat/>
     <w:pPr>
@@ -5054,30 +5149,6 @@
     <w:rPr>
       <w:rFonts w:cs="Arial"/>
     </w:rPr>
-  </w:style>
-  <w:style w:type="paragraph" w:styleId="Ttulouser" w:customStyle="1">
-    <w:name w:val="Título (user)"/>
-    <w:basedOn w:val="Standard"/>
-    <w:next w:val="Textbody"/>
-    <w:qFormat/>
-    <w:pPr>
-      <w:keepNext w:val="true"/>
-      <w:spacing w:before="240" w:after="120"/>
-    </w:pPr>
-    <w:rPr>
-      <w:rFonts w:ascii="Liberation Sans" w:hAnsi="Liberation Sans" w:eastAsia="Microsoft YaHei"/>
-      <w:sz w:val="28"/>
-      <w:szCs w:val="28"/>
-    </w:rPr>
-  </w:style>
-  <w:style w:type="paragraph" w:styleId="ndiceuser" w:customStyle="1">
-    <w:name w:val="Índice (user)"/>
-    <w:basedOn w:val="Standard"/>
-    <w:qFormat/>
-    <w:pPr>
-      <w:suppressLineNumbers/>
-    </w:pPr>
-    <w:rPr/>
   </w:style>
   <w:style w:type="paragraph" w:styleId="normal1" w:default="1">
     <w:name w:val="normal1"/>
@@ -5162,8 +5233,8 @@
       <w:szCs w:val="48"/>
     </w:rPr>
   </w:style>
-  <w:style w:type="numbering" w:styleId="Ningunalistauser" w:default="1">
-    <w:name w:val="Ninguna lista (user)"/>
+  <w:style w:type="numbering" w:styleId="Ningunalista" w:default="1">
+    <w:name w:val="Ninguna lista"/>
     <w:uiPriority w:val="99"/>
     <w:semiHidden/>
     <w:unhideWhenUsed/>

</xml_diff>